<commit_message>
actualizacion de cotizacion de clinica
</commit_message>
<xml_diff>
--- a/cotizacion sistema de administracion de clinica/PropuestaFrarmacia.docx
+++ b/cotizacion sistema de administracion de clinica/PropuestaFrarmacia.docx
@@ -10,7 +10,13 @@
         <w:t xml:space="preserve"> </w:t>
       </w:r>
       <w:r>
-        <w:t>Santa Cruz de la Sierra, 10 de Septiembre</w:t>
+        <w:t xml:space="preserve">Santa Cruz de la Sierra, </w:t>
+      </w:r>
+      <w:r>
+        <w:t>9</w:t>
+      </w:r>
+      <w:r>
+        <w:t xml:space="preserve"> de Septiembre</w:t>
       </w:r>
       <w:r>
         <w:t xml:space="preserve"> de 2018</w:t>
@@ -61,8 +67,6 @@
       <w:pPr>
         <w:jc w:val="both"/>
       </w:pPr>
-      <w:bookmarkStart w:id="0" w:name="_GoBack"/>
-      <w:bookmarkEnd w:id="0"/>
     </w:p>
     <w:p>
       <w:pPr>
@@ -98,7 +102,7 @@
           <w:b/>
           <w:u w:val="single"/>
         </w:rPr>
-        <w:t xml:space="preserve">De Administración Para Su </w:t>
+        <w:t xml:space="preserve">De Administración </w:t>
       </w:r>
       <w:r>
         <w:rPr>
@@ -125,19 +129,19 @@
         <w:jc w:val="both"/>
       </w:pPr>
       <w:r>
-        <w:t xml:space="preserve">Al tiempo de saludarlos atentamente les hacemos llegar la propuesta del Sistema </w:t>
+        <w:t>Al tiempo de saludarl</w:t>
+      </w:r>
+      <w:r>
+        <w:t>a</w:t>
+      </w:r>
+      <w:r>
+        <w:t xml:space="preserve"> atentamente les hacemos llegar la propuesta del Sistema </w:t>
       </w:r>
       <w:r>
         <w:t>de administración clínica</w:t>
       </w:r>
       <w:r>
-        <w:t xml:space="preserve"> a desarrollarse con las adecu</w:t>
-      </w:r>
-      <w:r>
-        <w:t>aciones particulares de sus r</w:t>
-      </w:r>
-      <w:r>
-        <w:t>equerimientos.</w:t>
+        <w:t>, luego de escuchar sus requerimientos hemos realizado una cotización de sistema detallando los módulos y características que tendrán estos.</w:t>
       </w:r>
     </w:p>
     <w:p>
@@ -414,11 +418,9 @@
       <w:r>
         <w:t xml:space="preserve">A continuación se detallan las características generales y propias de cada </w:t>
       </w:r>
-      <w:proofErr w:type="spellStart"/>
-      <w:r>
-        <w:t>modulo</w:t>
-      </w:r>
-      <w:proofErr w:type="spellEnd"/>
+      <w:r>
+        <w:t>módulo</w:t>
+      </w:r>
       <w:r>
         <w:t>.</w:t>
       </w:r>
@@ -568,6 +570,15 @@
     </w:p>
     <w:p>
       <w:pPr>
+        <w:ind w:left="708"/>
+        <w:jc w:val="both"/>
+        <w:rPr>
+          <w:rFonts w:asciiTheme="majorHAnsi" w:hAnsiTheme="majorHAnsi" w:cstheme="majorHAnsi"/>
+        </w:rPr>
+      </w:pPr>
+    </w:p>
+    <w:p>
+      <w:pPr>
         <w:pStyle w:val="Prrafodelista"/>
         <w:numPr>
           <w:ilvl w:val="1"/>
@@ -584,6 +595,7 @@
           <w:rFonts w:asciiTheme="majorHAnsi" w:hAnsiTheme="majorHAnsi" w:cstheme="majorHAnsi"/>
           <w:b/>
         </w:rPr>
+        <w:lastRenderedPageBreak/>
         <w:t>Administración de farmacia</w:t>
       </w:r>
     </w:p>
@@ -599,7 +611,6 @@
         <w:rPr>
           <w:rFonts w:asciiTheme="majorHAnsi" w:hAnsiTheme="majorHAnsi" w:cstheme="majorHAnsi"/>
         </w:rPr>
-        <w:lastRenderedPageBreak/>
         <w:t>El módulo de administración de farmacia contara con manejo de inventarios individuales para cada una de las sucursales: adición de productos, modificación de productos, reporte detallado por producto.</w:t>
       </w:r>
     </w:p>
@@ -795,6 +806,12 @@
         </w:rPr>
         <w:t>Los consultorios compartirán entre si los historiales clínicos de esta forma se hará un mejor seguimiento de los pacientes</w:t>
       </w:r>
+      <w:r>
+        <w:rPr>
+          <w:rFonts w:asciiTheme="majorHAnsi" w:hAnsiTheme="majorHAnsi" w:cstheme="majorHAnsi"/>
+        </w:rPr>
+        <w:t>.</w:t>
+      </w:r>
     </w:p>
     <w:p>
       <w:pPr>
@@ -937,6 +954,24 @@
     </w:p>
     <w:p>
       <w:pPr>
+        <w:ind w:left="1620"/>
+        <w:jc w:val="both"/>
+        <w:rPr>
+          <w:rFonts w:asciiTheme="majorHAnsi" w:hAnsiTheme="majorHAnsi" w:cstheme="majorHAnsi"/>
+        </w:rPr>
+      </w:pPr>
+    </w:p>
+    <w:p>
+      <w:pPr>
+        <w:ind w:left="1620"/>
+        <w:jc w:val="both"/>
+        <w:rPr>
+          <w:rFonts w:asciiTheme="majorHAnsi" w:hAnsiTheme="majorHAnsi" w:cstheme="majorHAnsi"/>
+        </w:rPr>
+      </w:pPr>
+    </w:p>
+    <w:p>
+      <w:pPr>
         <w:pStyle w:val="Prrafodelista"/>
         <w:numPr>
           <w:ilvl w:val="1"/>
@@ -953,6 +988,7 @@
           <w:rFonts w:asciiTheme="majorHAnsi" w:hAnsiTheme="majorHAnsi" w:cstheme="majorHAnsi"/>
           <w:b/>
         </w:rPr>
+        <w:lastRenderedPageBreak/>
         <w:t>Facturación computarizada</w:t>
       </w:r>
     </w:p>
@@ -983,7 +1019,6 @@
         <w:rPr>
           <w:rFonts w:asciiTheme="majorHAnsi" w:hAnsiTheme="majorHAnsi" w:cstheme="majorHAnsi"/>
         </w:rPr>
-        <w:lastRenderedPageBreak/>
         <w:t>El módulo de facturación computarizada no tiene un impacto en la contabilidad, pero si en los reportes del mismo como ser “los libros de ventas”.</w:t>
       </w:r>
     </w:p>
@@ -1447,6 +1482,27 @@
     </w:p>
     <w:p>
       <w:pPr>
+        <w:ind w:left="720"/>
+        <w:jc w:val="both"/>
+        <w:rPr>
+          <w:rFonts w:asciiTheme="majorHAnsi" w:hAnsiTheme="majorHAnsi" w:cstheme="majorHAnsi"/>
+        </w:rPr>
+      </w:pPr>
+      <w:r>
+        <w:rPr>
+          <w:rFonts w:asciiTheme="majorHAnsi" w:hAnsiTheme="majorHAnsi" w:cstheme="majorHAnsi"/>
+        </w:rPr>
+        <w:t>Al finalizar el desarrollo se iniciara</w:t>
+      </w:r>
+      <w:r>
+        <w:rPr>
+          <w:rFonts w:asciiTheme="majorHAnsi" w:hAnsiTheme="majorHAnsi" w:cstheme="majorHAnsi"/>
+        </w:rPr>
+        <w:t xml:space="preserve"> con la etapa de soporte técnico, debido a la envergadura del sistema se considera un tiempo apropiado de 6 meses en el cual se atenderá de manera rápida y oportuna cualquier eventualidad que llegue a presentarse en el sistema de administración clínica.</w:t>
+      </w:r>
+    </w:p>
+    <w:p>
+      <w:pPr>
         <w:pStyle w:val="Prrafodelista"/>
         <w:numPr>
           <w:ilvl w:val="0"/>
@@ -1463,6 +1519,7 @@
           <w:rFonts w:asciiTheme="majorHAnsi" w:hAnsiTheme="majorHAnsi" w:cstheme="majorHAnsi"/>
           <w:b/>
         </w:rPr>
+        <w:lastRenderedPageBreak/>
         <w:t>TABLA DE PRECIOS</w:t>
       </w:r>
     </w:p>
@@ -1750,7 +1807,6 @@
               <w:rPr>
                 <w:rFonts w:asciiTheme="majorHAnsi" w:hAnsiTheme="majorHAnsi" w:cstheme="majorHAnsi"/>
               </w:rPr>
-              <w:lastRenderedPageBreak/>
               <w:t>Cardiología</w:t>
             </w:r>
           </w:p>
@@ -1792,7 +1848,6 @@
                 <w:rFonts w:asciiTheme="majorHAnsi" w:hAnsiTheme="majorHAnsi" w:cstheme="majorHAnsi"/>
                 <w:b/>
               </w:rPr>
-              <w:lastRenderedPageBreak/>
               <w:t>200 * MÓDULO= 1400  USD</w:t>
             </w:r>
           </w:p>
@@ -2343,7 +2398,19 @@
               <w:rPr>
                 <w:b w:val="0"/>
               </w:rPr>
-              <w:t>Segundo pago(Entrega de la fase 2)</w:t>
+              <w:t xml:space="preserve">Segundo pago(Entrega </w:t>
+            </w:r>
+            <w:r>
+              <w:rPr>
+                <w:b w:val="0"/>
+              </w:rPr>
+              <w:t>del módulo de consultorios</w:t>
+            </w:r>
+            <w:r>
+              <w:rPr>
+                <w:b w:val="0"/>
+              </w:rPr>
+              <w:t>)</w:t>
             </w:r>
           </w:p>
         </w:tc>
@@ -2470,6 +2537,8 @@
       <w:pPr>
         <w:jc w:val="both"/>
       </w:pPr>
+      <w:bookmarkStart w:id="0" w:name="_GoBack"/>
+      <w:bookmarkEnd w:id="0"/>
     </w:p>
     <w:p>
       <w:pPr>
@@ -2637,7 +2706,7 @@
 
 <file path=word/numbering.xml><?xml version="1.0" encoding="utf-8"?>
 <w:numbering xmlns:wpc="http://schemas.microsoft.com/office/word/2010/wordprocessingCanvas" xmlns:mc="http://schemas.openxmlformats.org/markup-compatibility/2006" xmlns:o="urn:schemas-microsoft-com:office:office" xmlns:r="http://schemas.openxmlformats.org/officeDocument/2006/relationships" xmlns:m="http://schemas.openxmlformats.org/officeDocument/2006/math" xmlns:v="urn:schemas-microsoft-com:vml" xmlns:wp14="http://schemas.microsoft.com/office/word/2010/wordprocessingDrawing" xmlns:wp="http://schemas.openxmlformats.org/drawingml/2006/wordprocessingDrawing" xmlns:w10="urn:schemas-microsoft-com:office:word" xmlns:w="http://schemas.openxmlformats.org/wordprocessingml/2006/main" xmlns:w14="http://schemas.microsoft.com/office/word/2010/wordml" xmlns:w15="http://schemas.microsoft.com/office/word/2012/wordml" xmlns:wpg="http://schemas.microsoft.com/office/word/2010/wordprocessingGroup" xmlns:wpi="http://schemas.microsoft.com/office/word/2010/wordprocessingInk" xmlns:wne="http://schemas.microsoft.com/office/word/2006/wordml" xmlns:wps="http://schemas.microsoft.com/office/word/2010/wordprocessingShape" mc:Ignorable="w14 w15 wp14">
-  <w:abstractNum w:abstractNumId="0" w15:restartNumberingAfterBreak="0">
+  <w:abstractNum w:abstractNumId="0">
     <w:nsid w:val="03660EE4"/>
     <w:multiLevelType w:val="hybridMultilevel"/>
     <w:tmpl w:val="FD681EBA"/>
@@ -2723,7 +2792,7 @@
       </w:pPr>
     </w:lvl>
   </w:abstractNum>
-  <w:abstractNum w:abstractNumId="1" w15:restartNumberingAfterBreak="0">
+  <w:abstractNum w:abstractNumId="1">
     <w:nsid w:val="17332557"/>
     <w:multiLevelType w:val="hybridMultilevel"/>
     <w:tmpl w:val="FD681EBA"/>
@@ -2809,7 +2878,7 @@
       </w:pPr>
     </w:lvl>
   </w:abstractNum>
-  <w:abstractNum w:abstractNumId="2" w15:restartNumberingAfterBreak="0">
+  <w:abstractNum w:abstractNumId="2">
     <w:nsid w:val="19823740"/>
     <w:multiLevelType w:val="hybridMultilevel"/>
     <w:tmpl w:val="93F0F5E4"/>
@@ -2901,7 +2970,7 @@
       </w:pPr>
     </w:lvl>
   </w:abstractNum>
-  <w:abstractNum w:abstractNumId="3" w15:restartNumberingAfterBreak="0">
+  <w:abstractNum w:abstractNumId="3">
     <w:nsid w:val="28782FF3"/>
     <w:multiLevelType w:val="hybridMultilevel"/>
     <w:tmpl w:val="8D4AB586"/>
@@ -3014,7 +3083,7 @@
       </w:rPr>
     </w:lvl>
   </w:abstractNum>
-  <w:abstractNum w:abstractNumId="4" w15:restartNumberingAfterBreak="0">
+  <w:abstractNum w:abstractNumId="4">
     <w:nsid w:val="296075F1"/>
     <w:multiLevelType w:val="hybridMultilevel"/>
     <w:tmpl w:val="F1C47844"/>
@@ -3103,7 +3172,7 @@
       </w:pPr>
     </w:lvl>
   </w:abstractNum>
-  <w:abstractNum w:abstractNumId="5" w15:restartNumberingAfterBreak="0">
+  <w:abstractNum w:abstractNumId="5">
     <w:nsid w:val="41E535F2"/>
     <w:multiLevelType w:val="hybridMultilevel"/>
     <w:tmpl w:val="90524408"/>
@@ -3216,7 +3285,7 @@
       </w:rPr>
     </w:lvl>
   </w:abstractNum>
-  <w:abstractNum w:abstractNumId="6" w15:restartNumberingAfterBreak="0">
+  <w:abstractNum w:abstractNumId="6">
     <w:nsid w:val="4FD01F22"/>
     <w:multiLevelType w:val="hybridMultilevel"/>
     <w:tmpl w:val="FD681EBA"/>
@@ -3302,7 +3371,7 @@
       </w:pPr>
     </w:lvl>
   </w:abstractNum>
-  <w:abstractNum w:abstractNumId="7" w15:restartNumberingAfterBreak="0">
+  <w:abstractNum w:abstractNumId="7">
     <w:nsid w:val="54F87906"/>
     <w:multiLevelType w:val="hybridMultilevel"/>
     <w:tmpl w:val="FD681EBA"/>
@@ -3388,7 +3457,7 @@
       </w:pPr>
     </w:lvl>
   </w:abstractNum>
-  <w:abstractNum w:abstractNumId="8" w15:restartNumberingAfterBreak="0">
+  <w:abstractNum w:abstractNumId="8">
     <w:nsid w:val="604F108F"/>
     <w:multiLevelType w:val="hybridMultilevel"/>
     <w:tmpl w:val="FD681EBA"/>
@@ -3474,7 +3543,7 @@
       </w:pPr>
     </w:lvl>
   </w:abstractNum>
-  <w:abstractNum w:abstractNumId="9" w15:restartNumberingAfterBreak="0">
+  <w:abstractNum w:abstractNumId="9">
     <w:nsid w:val="67730644"/>
     <w:multiLevelType w:val="hybridMultilevel"/>
     <w:tmpl w:val="2FA2C572"/>
@@ -3560,7 +3629,7 @@
       </w:pPr>
     </w:lvl>
   </w:abstractNum>
-  <w:abstractNum w:abstractNumId="10" w15:restartNumberingAfterBreak="0">
+  <w:abstractNum w:abstractNumId="10">
     <w:nsid w:val="6A1D273A"/>
     <w:multiLevelType w:val="hybridMultilevel"/>
     <w:tmpl w:val="29168AD0"/>
@@ -3673,7 +3742,7 @@
       </w:rPr>
     </w:lvl>
   </w:abstractNum>
-  <w:abstractNum w:abstractNumId="11" w15:restartNumberingAfterBreak="0">
+  <w:abstractNum w:abstractNumId="11">
     <w:nsid w:val="6FA61396"/>
     <w:multiLevelType w:val="hybridMultilevel"/>
     <w:tmpl w:val="19F4FCFE"/>
@@ -3759,7 +3828,7 @@
       </w:pPr>
     </w:lvl>
   </w:abstractNum>
-  <w:abstractNum w:abstractNumId="12" w15:restartNumberingAfterBreak="0">
+  <w:abstractNum w:abstractNumId="12">
     <w:nsid w:val="7A5D02F4"/>
     <w:multiLevelType w:val="hybridMultilevel"/>
     <w:tmpl w:val="FD681EBA"/>
@@ -3845,7 +3914,7 @@
       </w:pPr>
     </w:lvl>
   </w:abstractNum>
-  <w:abstractNum w:abstractNumId="13" w15:restartNumberingAfterBreak="0">
+  <w:abstractNum w:abstractNumId="13">
     <w:nsid w:val="7C9C48D9"/>
     <w:multiLevelType w:val="hybridMultilevel"/>
     <w:tmpl w:val="0756DE3C"/>
@@ -4433,6 +4502,7 @@
       <w:spacing w:after="0" w:line="240" w:lineRule="auto"/>
     </w:pPr>
     <w:tblPr>
+      <w:tblInd w:w="0" w:type="dxa"/>
       <w:tblBorders>
         <w:top w:val="single" w:sz="4" w:space="0" w:color="auto"/>
         <w:left w:val="single" w:sz="4" w:space="0" w:color="auto"/>
@@ -4441,6 +4511,12 @@
         <w:insideH w:val="single" w:sz="4" w:space="0" w:color="auto"/>
         <w:insideV w:val="single" w:sz="4" w:space="0" w:color="auto"/>
       </w:tblBorders>
+      <w:tblCellMar>
+        <w:top w:w="0" w:type="dxa"/>
+        <w:left w:w="108" w:type="dxa"/>
+        <w:bottom w:w="0" w:type="dxa"/>
+        <w:right w:w="108" w:type="dxa"/>
+      </w:tblCellMar>
     </w:tblPr>
   </w:style>
   <w:style w:type="paragraph" w:styleId="Prrafodelista">
@@ -4509,6 +4585,7 @@
     <w:tblPr>
       <w:tblStyleRowBandSize w:val="1"/>
       <w:tblStyleColBandSize w:val="1"/>
+      <w:tblInd w:w="0" w:type="dxa"/>
       <w:tblBorders>
         <w:top w:val="single" w:sz="4" w:space="0" w:color="9CC2E5" w:themeColor="accent1" w:themeTint="99"/>
         <w:left w:val="single" w:sz="4" w:space="0" w:color="9CC2E5" w:themeColor="accent1" w:themeTint="99"/>
@@ -4517,6 +4594,12 @@
         <w:insideH w:val="single" w:sz="4" w:space="0" w:color="9CC2E5" w:themeColor="accent1" w:themeTint="99"/>
         <w:insideV w:val="single" w:sz="4" w:space="0" w:color="9CC2E5" w:themeColor="accent1" w:themeTint="99"/>
       </w:tblBorders>
+      <w:tblCellMar>
+        <w:top w:w="0" w:type="dxa"/>
+        <w:left w:w="108" w:type="dxa"/>
+        <w:bottom w:w="0" w:type="dxa"/>
+        <w:right w:w="108" w:type="dxa"/>
+      </w:tblCellMar>
     </w:tblPr>
     <w:tblStylePr w:type="firstRow">
       <w:rPr>
@@ -4585,6 +4668,7 @@
     <w:tblPr>
       <w:tblStyleRowBandSize w:val="1"/>
       <w:tblStyleColBandSize w:val="1"/>
+      <w:tblInd w:w="0" w:type="dxa"/>
       <w:tblBorders>
         <w:top w:val="single" w:sz="4" w:space="0" w:color="8EAADB" w:themeColor="accent5" w:themeTint="99"/>
         <w:left w:val="single" w:sz="4" w:space="0" w:color="8EAADB" w:themeColor="accent5" w:themeTint="99"/>
@@ -4593,6 +4677,12 @@
         <w:insideH w:val="single" w:sz="4" w:space="0" w:color="8EAADB" w:themeColor="accent5" w:themeTint="99"/>
         <w:insideV w:val="single" w:sz="4" w:space="0" w:color="8EAADB" w:themeColor="accent5" w:themeTint="99"/>
       </w:tblBorders>
+      <w:tblCellMar>
+        <w:top w:w="0" w:type="dxa"/>
+        <w:left w:w="108" w:type="dxa"/>
+        <w:bottom w:w="0" w:type="dxa"/>
+        <w:right w:w="108" w:type="dxa"/>
+      </w:tblCellMar>
     </w:tblPr>
     <w:tblStylePr w:type="firstRow">
       <w:rPr>
@@ -4661,6 +4751,7 @@
     <w:tblPr>
       <w:tblStyleRowBandSize w:val="1"/>
       <w:tblStyleColBandSize w:val="1"/>
+      <w:tblInd w:w="0" w:type="dxa"/>
       <w:tblBorders>
         <w:top w:val="single" w:sz="4" w:space="0" w:color="FFFFFF" w:themeColor="background1"/>
         <w:left w:val="single" w:sz="4" w:space="0" w:color="FFFFFF" w:themeColor="background1"/>
@@ -4669,6 +4760,12 @@
         <w:insideH w:val="single" w:sz="4" w:space="0" w:color="FFFFFF" w:themeColor="background1"/>
         <w:insideV w:val="single" w:sz="4" w:space="0" w:color="FFFFFF" w:themeColor="background1"/>
       </w:tblBorders>
+      <w:tblCellMar>
+        <w:top w:w="0" w:type="dxa"/>
+        <w:left w:w="108" w:type="dxa"/>
+        <w:bottom w:w="0" w:type="dxa"/>
+        <w:right w:w="108" w:type="dxa"/>
+      </w:tblCellMar>
     </w:tblPr>
     <w:tcPr>
       <w:shd w:val="clear" w:color="auto" w:fill="D9E2F3" w:themeFill="accent5" w:themeFillTint="33"/>

</xml_diff>